<commit_message>
Add GCC Compile Doc
</commit_message>
<xml_diff>
--- a/S32K3/针对使用NXP GCC10.2编译程序的优化操作方法.docx
+++ b/S32K3/针对使用NXP GCC10.2编译程序的优化操作方法.docx
@@ -2285,6 +2285,9 @@
       <w:pPr>
         <w:pStyle w:val="a9"/>
         <w:ind w:left="360"/>
+        <w:rPr>
+          <w:rFonts w:hint="eastAsia"/>
+        </w:rPr>
       </w:pPr>
       <w:r>
         <w:rPr>
@@ -2334,6 +2337,9 @@
           <w:ilvl w:val="0"/>
           <w:numId w:val="2"/>
         </w:numPr>
+        <w:rPr>
+          <w:rFonts w:hint="eastAsia"/>
+        </w:rPr>
       </w:pPr>
       <w:r>
         <w:rPr>
@@ -2494,6 +2500,9 @@
     <w:p>
       <w:pPr>
         <w:pStyle w:val="a9"/>
+        <w:rPr>
+          <w:rFonts w:hint="eastAsia"/>
+        </w:rPr>
       </w:pPr>
       <w:r>
         <w:rPr>
@@ -2539,9 +2548,6 @@
     <w:p>
       <w:pPr>
         <w:pStyle w:val="a9"/>
-        <w:rPr>
-          <w:rFonts w:hint="eastAsia"/>
-        </w:rPr>
       </w:pPr>
       <w:r>
         <w:rPr>
@@ -2549,6 +2555,32 @@
         </w:rPr>
         <w:t>但是由于还没找到在Windows下编译插件的方法，暂时只能在Linux系统中进行编译。</w:t>
       </w:r>
+      <w:r>
+        <w:rPr>
+          <w:rFonts w:hint="eastAsia"/>
+        </w:rPr>
+        <w:t>具体操作方法，可以参考</w:t>
+      </w:r>
+      <w:hyperlink r:id="rId25" w:history="1">
+        <w:r>
+          <w:rPr>
+            <w:rStyle w:val="ae"/>
+          </w:rPr>
+          <w:t>NXP GCC优化问题的总</w:t>
+        </w:r>
+        <w:r>
+          <w:rPr>
+            <w:rStyle w:val="ae"/>
+          </w:rPr>
+          <w:t>结</w:t>
+        </w:r>
+        <w:r>
+          <w:rPr>
+            <w:rStyle w:val="ae"/>
+          </w:rPr>
+          <w:t>.pdf</w:t>
+        </w:r>
+      </w:hyperlink>
     </w:p>
     <w:p>
       <w:pPr>
@@ -2758,61 +2790,6 @@
             <wp:extent cx="1533525" cy="1371600"/>
             <wp:effectExtent l="0" t="0" r="9525" b="0"/>
             <wp:docPr id="24" name="图片 24"/>
-            <wp:cNvGraphicFramePr>
-              <a:graphicFrameLocks xmlns:a="http://schemas.openxmlformats.org/drawingml/2006/main" noChangeAspect="1"/>
-            </wp:cNvGraphicFramePr>
-            <a:graphic xmlns:a="http://schemas.openxmlformats.org/drawingml/2006/main">
-              <a:graphicData uri="http://schemas.openxmlformats.org/drawingml/2006/picture">
-                <pic:pic xmlns:pic="http://schemas.openxmlformats.org/drawingml/2006/picture">
-                  <pic:nvPicPr>
-                    <pic:cNvPr id="1" name=""/>
-                    <pic:cNvPicPr/>
-                  </pic:nvPicPr>
-                  <pic:blipFill>
-                    <a:blip r:embed="rId25"/>
-                    <a:stretch>
-                      <a:fillRect/>
-                    </a:stretch>
-                  </pic:blipFill>
-                  <pic:spPr>
-                    <a:xfrm>
-                      <a:off x="0" y="0"/>
-                      <a:ext cx="1533525" cy="1371600"/>
-                    </a:xfrm>
-                    <a:prstGeom prst="rect">
-                      <a:avLst/>
-                    </a:prstGeom>
-                  </pic:spPr>
-                </pic:pic>
-              </a:graphicData>
-            </a:graphic>
-          </wp:inline>
-        </w:drawing>
-      </w:r>
-      <w:r>
-        <w:rPr>
-          <w:noProof/>
-        </w:rPr>
-        <w:t xml:space="preserve"> </w:t>
-      </w:r>
-    </w:p>
-    <w:p>
-      <w:pPr>
-        <w:pStyle w:val="a9"/>
-        <w:rPr>
-          <w:rFonts w:hint="eastAsia"/>
-          <w:noProof/>
-        </w:rPr>
-      </w:pPr>
-      <w:r>
-        <w:rPr>
-          <w:noProof/>
-        </w:rPr>
-        <w:drawing>
-          <wp:inline distT="0" distB="0" distL="0" distR="0" wp14:anchorId="36DDEE14" wp14:editId="7B033F24">
-            <wp:extent cx="5274310" cy="782320"/>
-            <wp:effectExtent l="0" t="0" r="2540" b="0"/>
-            <wp:docPr id="26" name="图片 26"/>
             <wp:cNvGraphicFramePr>
               <a:graphicFrameLocks xmlns:a="http://schemas.openxmlformats.org/drawingml/2006/main" noChangeAspect="1"/>
             </wp:cNvGraphicFramePr>
@@ -2832,7 +2809,7 @@
                   <pic:spPr>
                     <a:xfrm>
                       <a:off x="0" y="0"/>
-                      <a:ext cx="5274310" cy="782320"/>
+                      <a:ext cx="1533525" cy="1371600"/>
                     </a:xfrm>
                     <a:prstGeom prst="rect">
                       <a:avLst/>
@@ -2850,15 +2827,24 @@
         </w:rPr>
         <w:t xml:space="preserve"> </w:t>
       </w:r>
-      <w:r>
-        <w:rPr>
+    </w:p>
+    <w:p>
+      <w:pPr>
+        <w:pStyle w:val="a9"/>
+        <w:rPr>
+          <w:rFonts w:hint="eastAsia"/>
           <w:noProof/>
         </w:rPr>
+      </w:pPr>
+      <w:r>
+        <w:rPr>
+          <w:noProof/>
+        </w:rPr>
         <w:drawing>
-          <wp:inline distT="0" distB="0" distL="0" distR="0" wp14:anchorId="4E530916" wp14:editId="7592E9C9">
-            <wp:extent cx="5274310" cy="731520"/>
+          <wp:inline distT="0" distB="0" distL="0" distR="0" wp14:anchorId="36DDEE14" wp14:editId="7B033F24">
+            <wp:extent cx="5274310" cy="782320"/>
             <wp:effectExtent l="0" t="0" r="2540" b="0"/>
-            <wp:docPr id="25" name="图片 25"/>
+            <wp:docPr id="26" name="图片 26"/>
             <wp:cNvGraphicFramePr>
               <a:graphicFrameLocks xmlns:a="http://schemas.openxmlformats.org/drawingml/2006/main" noChangeAspect="1"/>
             </wp:cNvGraphicFramePr>
@@ -2878,7 +2864,7 @@
                   <pic:spPr>
                     <a:xfrm>
                       <a:off x="0" y="0"/>
-                      <a:ext cx="5274310" cy="731520"/>
+                      <a:ext cx="5274310" cy="782320"/>
                     </a:xfrm>
                     <a:prstGeom prst="rect">
                       <a:avLst/>
@@ -2890,44 +2876,21 @@
           </wp:inline>
         </w:drawing>
       </w:r>
-    </w:p>
-    <w:p>
-      <w:pPr>
-        <w:pStyle w:val="a9"/>
-        <w:numPr>
-          <w:ilvl w:val="0"/>
-          <w:numId w:val="5"/>
-        </w:numPr>
-        <w:rPr>
-          <w:rFonts w:hint="eastAsia"/>
+      <w:r>
+        <w:rPr>
           <w:noProof/>
         </w:rPr>
-      </w:pPr>
-      <w:r>
-        <w:rPr>
-          <w:rFonts w:hint="eastAsia"/>
+        <w:t xml:space="preserve"> </w:t>
+      </w:r>
+      <w:r>
+        <w:rPr>
           <w:noProof/>
         </w:rPr>
-        <w:t>打开-fdata-sections还可以下降几个字节，但是相同的问题是数据段的名称都会被修改，需要大量地修改ld文件，实际用量减小的效果并不明显，所以一般不需要实施。</w:t>
-      </w:r>
-    </w:p>
-    <w:p>
-      <w:pPr>
-        <w:pStyle w:val="a9"/>
-        <w:rPr>
-          <w:rFonts w:hint="eastAsia"/>
-        </w:rPr>
-      </w:pPr>
-      <w:r>
-        <w:rPr>
-          <w:noProof/>
-        </w:rPr>
-        <w:lastRenderedPageBreak/>
         <w:drawing>
-          <wp:inline distT="0" distB="0" distL="0" distR="0" wp14:anchorId="4B958393" wp14:editId="41E5856E">
-            <wp:extent cx="3095625" cy="1876425"/>
-            <wp:effectExtent l="0" t="0" r="9525" b="9525"/>
-            <wp:docPr id="27" name="图片 27"/>
+          <wp:inline distT="0" distB="0" distL="0" distR="0" wp14:anchorId="4E530916" wp14:editId="7592E9C9">
+            <wp:extent cx="5274310" cy="731520"/>
+            <wp:effectExtent l="0" t="0" r="2540" b="0"/>
+            <wp:docPr id="25" name="图片 25"/>
             <wp:cNvGraphicFramePr>
               <a:graphicFrameLocks xmlns:a="http://schemas.openxmlformats.org/drawingml/2006/main" noChangeAspect="1"/>
             </wp:cNvGraphicFramePr>
@@ -2947,6 +2910,75 @@
                   <pic:spPr>
                     <a:xfrm>
                       <a:off x="0" y="0"/>
+                      <a:ext cx="5274310" cy="731520"/>
+                    </a:xfrm>
+                    <a:prstGeom prst="rect">
+                      <a:avLst/>
+                    </a:prstGeom>
+                  </pic:spPr>
+                </pic:pic>
+              </a:graphicData>
+            </a:graphic>
+          </wp:inline>
+        </w:drawing>
+      </w:r>
+    </w:p>
+    <w:p>
+      <w:pPr>
+        <w:pStyle w:val="a9"/>
+        <w:numPr>
+          <w:ilvl w:val="0"/>
+          <w:numId w:val="5"/>
+        </w:numPr>
+        <w:rPr>
+          <w:rFonts w:hint="eastAsia"/>
+          <w:noProof/>
+        </w:rPr>
+      </w:pPr>
+      <w:r>
+        <w:rPr>
+          <w:rFonts w:hint="eastAsia"/>
+          <w:noProof/>
+        </w:rPr>
+        <w:t>打开-fdata-sections还可以下降几个字节，但是相同的问题是数据段的名称都会被修改，需要大量地修改ld文件，实际用量减小的效果并不明显，所以一般不需要实施。</w:t>
+      </w:r>
+    </w:p>
+    <w:p>
+      <w:pPr>
+        <w:pStyle w:val="a9"/>
+        <w:rPr>
+          <w:rFonts w:hint="eastAsia"/>
+        </w:rPr>
+      </w:pPr>
+      <w:r>
+        <w:rPr>
+          <w:noProof/>
+        </w:rPr>
+        <w:lastRenderedPageBreak/>
+        <w:drawing>
+          <wp:inline distT="0" distB="0" distL="0" distR="0" wp14:anchorId="4B958393" wp14:editId="41E5856E">
+            <wp:extent cx="3095625" cy="1876425"/>
+            <wp:effectExtent l="0" t="0" r="9525" b="9525"/>
+            <wp:docPr id="27" name="图片 27"/>
+            <wp:cNvGraphicFramePr>
+              <a:graphicFrameLocks xmlns:a="http://schemas.openxmlformats.org/drawingml/2006/main" noChangeAspect="1"/>
+            </wp:cNvGraphicFramePr>
+            <a:graphic xmlns:a="http://schemas.openxmlformats.org/drawingml/2006/main">
+              <a:graphicData uri="http://schemas.openxmlformats.org/drawingml/2006/picture">
+                <pic:pic xmlns:pic="http://schemas.openxmlformats.org/drawingml/2006/picture">
+                  <pic:nvPicPr>
+                    <pic:cNvPr id="1" name=""/>
+                    <pic:cNvPicPr/>
+                  </pic:nvPicPr>
+                  <pic:blipFill>
+                    <a:blip r:embed="rId29"/>
+                    <a:stretch>
+                      <a:fillRect/>
+                    </a:stretch>
+                  </pic:blipFill>
+                  <pic:spPr>
+                    <a:xfrm>
+                      <a:off x="0" y="0"/>
                       <a:ext cx="3095625" cy="1876425"/>
                     </a:xfrm>
                     <a:prstGeom prst="rect">
@@ -3093,7 +3125,7 @@
                     <pic:cNvPicPr/>
                   </pic:nvPicPr>
                   <pic:blipFill>
-                    <a:blip r:embed="rId29"/>
+                    <a:blip r:embed="rId30"/>
                     <a:stretch>
                       <a:fillRect/>
                     </a:stretch>
@@ -4376,7 +4408,6 @@
   <w:style w:type="character" w:default="1" w:styleId="a0">
     <w:name w:val="Default Paragraph Font"/>
     <w:uiPriority w:val="1"/>
-    <w:semiHidden/>
     <w:unhideWhenUsed/>
   </w:style>
   <w:style w:type="table" w:default="1" w:styleId="a1">
@@ -4735,6 +4766,18 @@
       </w:tblBorders>
     </w:tblPr>
   </w:style>
+  <w:style w:type="character" w:styleId="af1">
+    <w:name w:val="FollowedHyperlink"/>
+    <w:basedOn w:val="a0"/>
+    <w:uiPriority w:val="99"/>
+    <w:semiHidden/>
+    <w:unhideWhenUsed/>
+    <w:rsid w:val="00DC2551"/>
+    <w:rPr>
+      <w:color w:val="96607D" w:themeColor="followedHyperlink"/>
+      <w:u w:val="single"/>
+    </w:rPr>
+  </w:style>
 </w:styles>
 </file>
 

</xml_diff>